<commit_message>
Rain gauge is currently working with up to ~100kHz reporting.  Still need to add temperature compensation to RTC.  Eventually need to add console to enter slope & intercept
</commit_message>
<xml_diff>
--- a/MSP430FR5949/RainGauge_V4_1/Documents/RainGauge_v4_1.docx
+++ b/MSP430FR5949/RainGauge_V4_1/Documents/RainGauge_v4_1.docx
@@ -657,7 +657,7 @@
           <w:r>
             <w:fldChar w:fldCharType="separate"/>
           </w:r>
-          <w:hyperlink w:anchor="_Toc445109693" w:history="1">
+          <w:hyperlink w:anchor="_Toc445301608" w:history="1">
             <w:r>
               <w:rPr>
                 <w:rStyle w:val="Hyperlink"/>
@@ -699,7 +699,7 @@
                 <w:noProof/>
                 <w:webHidden/>
               </w:rPr>
-              <w:instrText xml:space="preserve"> PAGEREF _Toc445109693 \h </w:instrText>
+              <w:instrText xml:space="preserve"> PAGEREF _Toc445301608 \h </w:instrText>
             </w:r>
             <w:r>
               <w:rPr>
@@ -743,7 +743,7 @@
               <w:szCs w:val="22"/>
             </w:rPr>
           </w:pPr>
-          <w:hyperlink w:anchor="_Toc445109694" w:history="1">
+          <w:hyperlink w:anchor="_Toc445301609" w:history="1">
             <w:r>
               <w:rPr>
                 <w:rStyle w:val="Hyperlink"/>
@@ -764,7 +764,7 @@
                 <w:rStyle w:val="Hyperlink"/>
                 <w:noProof/>
               </w:rPr>
-              <w:t>Operating Procedures</w:t>
+              <w:t>Theory of Operation</w:t>
             </w:r>
             <w:r>
               <w:rPr>
@@ -785,7 +785,7 @@
                 <w:noProof/>
                 <w:webHidden/>
               </w:rPr>
-              <w:instrText xml:space="preserve"> PAGEREF _Toc445109694 \h </w:instrText>
+              <w:instrText xml:space="preserve"> PAGEREF _Toc445301609 \h </w:instrText>
             </w:r>
             <w:r>
               <w:rPr>
@@ -818,9 +818,9 @@
         </w:p>
         <w:p>
           <w:pPr>
-            <w:pStyle w:val="TOC2"/>
+            <w:pStyle w:val="TOC1"/>
             <w:tabs>
-              <w:tab w:val="left" w:pos="880"/>
+              <w:tab w:val="left" w:pos="420"/>
               <w:tab w:val="right" w:leader="dot" w:pos="9350"/>
             </w:tabs>
             <w:rPr>
@@ -829,13 +829,13 @@
               <w:szCs w:val="22"/>
             </w:rPr>
           </w:pPr>
-          <w:hyperlink w:anchor="_Toc445109695" w:history="1">
+          <w:hyperlink w:anchor="_Toc445301610" w:history="1">
             <w:r>
               <w:rPr>
                 <w:rStyle w:val="Hyperlink"/>
                 <w:noProof/>
               </w:rPr>
-              <w:t>2.1.</w:t>
+              <w:t>3.</w:t>
             </w:r>
             <w:r>
               <w:rPr>
@@ -850,7 +850,7 @@
                 <w:rStyle w:val="Hyperlink"/>
                 <w:noProof/>
               </w:rPr>
-              <w:t>Electrical Characteristics.</w:t>
+              <w:t>Operating Procedures</w:t>
             </w:r>
             <w:r>
               <w:rPr>
@@ -871,7 +871,7 @@
                 <w:noProof/>
                 <w:webHidden/>
               </w:rPr>
-              <w:instrText xml:space="preserve"> PAGEREF _Toc445109695 \h </w:instrText>
+              <w:instrText xml:space="preserve"> PAGEREF _Toc445301610 \h </w:instrText>
             </w:r>
             <w:r>
               <w:rPr>
@@ -892,350 +892,6 @@
                 <w:webHidden/>
               </w:rPr>
               <w:t>2</w:t>
-            </w:r>
-            <w:r>
-              <w:rPr>
-                <w:noProof/>
-                <w:webHidden/>
-              </w:rPr>
-              <w:fldChar w:fldCharType="end"/>
-            </w:r>
-          </w:hyperlink>
-        </w:p>
-        <w:p>
-          <w:pPr>
-            <w:pStyle w:val="TOC2"/>
-            <w:tabs>
-              <w:tab w:val="left" w:pos="880"/>
-              <w:tab w:val="right" w:leader="dot" w:pos="9350"/>
-            </w:tabs>
-            <w:rPr>
-              <w:noProof/>
-              <w:sz w:val="22"/>
-              <w:szCs w:val="22"/>
-            </w:rPr>
-          </w:pPr>
-          <w:hyperlink w:anchor="_Toc445109696" w:history="1">
-            <w:r>
-              <w:rPr>
-                <w:rStyle w:val="Hyperlink"/>
-                <w:noProof/>
-              </w:rPr>
-              <w:t>2.2.</w:t>
-            </w:r>
-            <w:r>
-              <w:rPr>
-                <w:noProof/>
-                <w:sz w:val="22"/>
-                <w:szCs w:val="22"/>
-              </w:rPr>
-              <w:tab/>
-            </w:r>
-            <w:r>
-              <w:rPr>
-                <w:rStyle w:val="Hyperlink"/>
-                <w:noProof/>
-              </w:rPr>
-              <w:t>Physical and Serial Connections</w:t>
-            </w:r>
-            <w:r>
-              <w:rPr>
-                <w:noProof/>
-                <w:webHidden/>
-              </w:rPr>
-              <w:tab/>
-            </w:r>
-            <w:r>
-              <w:rPr>
-                <w:noProof/>
-                <w:webHidden/>
-              </w:rPr>
-              <w:fldChar w:fldCharType="begin"/>
-            </w:r>
-            <w:r>
-              <w:rPr>
-                <w:noProof/>
-                <w:webHidden/>
-              </w:rPr>
-              <w:instrText xml:space="preserve"> PAGEREF _Toc445109696 \h </w:instrText>
-            </w:r>
-            <w:r>
-              <w:rPr>
-                <w:noProof/>
-                <w:webHidden/>
-              </w:rPr>
-            </w:r>
-            <w:r>
-              <w:rPr>
-                <w:noProof/>
-                <w:webHidden/>
-              </w:rPr>
-              <w:fldChar w:fldCharType="separate"/>
-            </w:r>
-            <w:r>
-              <w:rPr>
-                <w:noProof/>
-                <w:webHidden/>
-              </w:rPr>
-              <w:t>2</w:t>
-            </w:r>
-            <w:r>
-              <w:rPr>
-                <w:noProof/>
-                <w:webHidden/>
-              </w:rPr>
-              <w:fldChar w:fldCharType="end"/>
-            </w:r>
-          </w:hyperlink>
-        </w:p>
-        <w:p>
-          <w:pPr>
-            <w:pStyle w:val="TOC2"/>
-            <w:tabs>
-              <w:tab w:val="left" w:pos="880"/>
-              <w:tab w:val="right" w:leader="dot" w:pos="9350"/>
-            </w:tabs>
-            <w:rPr>
-              <w:noProof/>
-              <w:sz w:val="22"/>
-              <w:szCs w:val="22"/>
-            </w:rPr>
-          </w:pPr>
-          <w:hyperlink w:anchor="_Toc445109697" w:history="1">
-            <w:r>
-              <w:rPr>
-                <w:rStyle w:val="Hyperlink"/>
-                <w:noProof/>
-              </w:rPr>
-              <w:t>2.3.</w:t>
-            </w:r>
-            <w:r>
-              <w:rPr>
-                <w:noProof/>
-                <w:sz w:val="22"/>
-                <w:szCs w:val="22"/>
-              </w:rPr>
-              <w:tab/>
-            </w:r>
-            <w:r>
-              <w:rPr>
-                <w:rStyle w:val="Hyperlink"/>
-                <w:noProof/>
-              </w:rPr>
-              <w:t>User Interface</w:t>
-            </w:r>
-            <w:r>
-              <w:rPr>
-                <w:noProof/>
-                <w:webHidden/>
-              </w:rPr>
-              <w:tab/>
-            </w:r>
-            <w:r>
-              <w:rPr>
-                <w:noProof/>
-                <w:webHidden/>
-              </w:rPr>
-              <w:fldChar w:fldCharType="begin"/>
-            </w:r>
-            <w:r>
-              <w:rPr>
-                <w:noProof/>
-                <w:webHidden/>
-              </w:rPr>
-              <w:instrText xml:space="preserve"> PAGEREF _Toc445109697 \h </w:instrText>
-            </w:r>
-            <w:r>
-              <w:rPr>
-                <w:noProof/>
-                <w:webHidden/>
-              </w:rPr>
-            </w:r>
-            <w:r>
-              <w:rPr>
-                <w:noProof/>
-                <w:webHidden/>
-              </w:rPr>
-              <w:fldChar w:fldCharType="separate"/>
-            </w:r>
-            <w:r>
-              <w:rPr>
-                <w:noProof/>
-                <w:webHidden/>
-              </w:rPr>
-              <w:t>4</w:t>
-            </w:r>
-            <w:r>
-              <w:rPr>
-                <w:noProof/>
-                <w:webHidden/>
-              </w:rPr>
-              <w:fldChar w:fldCharType="end"/>
-            </w:r>
-          </w:hyperlink>
-        </w:p>
-        <w:p>
-          <w:pPr>
-            <w:pStyle w:val="TOC3"/>
-            <w:tabs>
-              <w:tab w:val="left" w:pos="1320"/>
-              <w:tab w:val="right" w:leader="dot" w:pos="9350"/>
-            </w:tabs>
-            <w:rPr>
-              <w:noProof/>
-              <w:sz w:val="22"/>
-              <w:szCs w:val="22"/>
-            </w:rPr>
-          </w:pPr>
-          <w:hyperlink w:anchor="_Toc445109698" w:history="1">
-            <w:r>
-              <w:rPr>
-                <w:rStyle w:val="Hyperlink"/>
-                <w:noProof/>
-              </w:rPr>
-              <w:t>2.3.1.</w:t>
-            </w:r>
-            <w:r>
-              <w:rPr>
-                <w:noProof/>
-                <w:sz w:val="22"/>
-                <w:szCs w:val="22"/>
-              </w:rPr>
-              <w:tab/>
-            </w:r>
-            <w:r>
-              <w:rPr>
-                <w:rStyle w:val="Hyperlink"/>
-                <w:noProof/>
-              </w:rPr>
-              <w:t>Data Retrieval</w:t>
-            </w:r>
-            <w:r>
-              <w:rPr>
-                <w:noProof/>
-                <w:webHidden/>
-              </w:rPr>
-              <w:tab/>
-            </w:r>
-            <w:r>
-              <w:rPr>
-                <w:noProof/>
-                <w:webHidden/>
-              </w:rPr>
-              <w:fldChar w:fldCharType="begin"/>
-            </w:r>
-            <w:r>
-              <w:rPr>
-                <w:noProof/>
-                <w:webHidden/>
-              </w:rPr>
-              <w:instrText xml:space="preserve"> PAGEREF _Toc445109698 \h </w:instrText>
-            </w:r>
-            <w:r>
-              <w:rPr>
-                <w:noProof/>
-                <w:webHidden/>
-              </w:rPr>
-            </w:r>
-            <w:r>
-              <w:rPr>
-                <w:noProof/>
-                <w:webHidden/>
-              </w:rPr>
-              <w:fldChar w:fldCharType="separate"/>
-            </w:r>
-            <w:r>
-              <w:rPr>
-                <w:noProof/>
-                <w:webHidden/>
-              </w:rPr>
-              <w:t>4</w:t>
-            </w:r>
-            <w:r>
-              <w:rPr>
-                <w:noProof/>
-                <w:webHidden/>
-              </w:rPr>
-              <w:fldChar w:fldCharType="end"/>
-            </w:r>
-          </w:hyperlink>
-        </w:p>
-        <w:p>
-          <w:pPr>
-            <w:pStyle w:val="TOC3"/>
-            <w:tabs>
-              <w:tab w:val="left" w:pos="1320"/>
-              <w:tab w:val="right" w:leader="dot" w:pos="9350"/>
-            </w:tabs>
-            <w:rPr>
-              <w:noProof/>
-              <w:sz w:val="22"/>
-              <w:szCs w:val="22"/>
-            </w:rPr>
-          </w:pPr>
-          <w:hyperlink w:anchor="_Toc445109699" w:history="1">
-            <w:r>
-              <w:rPr>
-                <w:rStyle w:val="Hyperlink"/>
-                <w:noProof/>
-              </w:rPr>
-              <w:t>2.3.2.</w:t>
-            </w:r>
-            <w:r>
-              <w:rPr>
-                <w:noProof/>
-                <w:sz w:val="22"/>
-                <w:szCs w:val="22"/>
-              </w:rPr>
-              <w:tab/>
-            </w:r>
-            <w:r>
-              <w:rPr>
-                <w:rStyle w:val="Hyperlink"/>
-                <w:noProof/>
-              </w:rPr>
-              <w:t>Main Console</w:t>
-            </w:r>
-            <w:r>
-              <w:rPr>
-                <w:noProof/>
-                <w:webHidden/>
-              </w:rPr>
-              <w:tab/>
-            </w:r>
-            <w:r>
-              <w:rPr>
-                <w:noProof/>
-                <w:webHidden/>
-              </w:rPr>
-              <w:fldChar w:fldCharType="begin"/>
-            </w:r>
-            <w:r>
-              <w:rPr>
-                <w:noProof/>
-                <w:webHidden/>
-              </w:rPr>
-              <w:instrText xml:space="preserve"> PAGEREF _Toc445109699 \h </w:instrText>
-            </w:r>
-            <w:r>
-              <w:rPr>
-                <w:noProof/>
-                <w:webHidden/>
-              </w:rPr>
-            </w:r>
-            <w:r>
-              <w:rPr>
-                <w:noProof/>
-                <w:webHidden/>
-              </w:rPr>
-              <w:fldChar w:fldCharType="separate"/>
-            </w:r>
-            <w:r>
-              <w:rPr>
-                <w:noProof/>
-                <w:webHidden/>
-              </w:rPr>
-              <w:t>4</w:t>
             </w:r>
             <w:r>
               <w:rPr>
@@ -1258,7 +914,7 @@
               <w:szCs w:val="22"/>
             </w:rPr>
           </w:pPr>
-          <w:hyperlink w:anchor="_Toc445109700" w:history="1">
+          <w:hyperlink w:anchor="_Toc445301611" w:history="1">
             <w:r>
               <w:rPr>
                 <w:rStyle w:val="Hyperlink"/>
@@ -1285,7 +941,7 @@
                 <w:noProof/>
                 <w:webHidden/>
               </w:rPr>
-              <w:instrText xml:space="preserve"> PAGEREF _Toc445109700 \h </w:instrText>
+              <w:instrText xml:space="preserve"> PAGEREF _Toc445301611 \h </w:instrText>
             </w:r>
             <w:r>
               <w:rPr>
@@ -1305,7 +961,7 @@
                 <w:noProof/>
                 <w:webHidden/>
               </w:rPr>
-              <w:t>11</w:t>
+              <w:t>3</w:t>
             </w:r>
             <w:r>
               <w:rPr>
@@ -1328,7 +984,7 @@
               <w:szCs w:val="22"/>
             </w:rPr>
           </w:pPr>
-          <w:hyperlink w:anchor="_Toc445109701" w:history="1">
+          <w:hyperlink w:anchor="_Toc445301612" w:history="1">
             <w:r>
               <w:rPr>
                 <w:rStyle w:val="Hyperlink"/>
@@ -1355,7 +1011,7 @@
                 <w:noProof/>
                 <w:webHidden/>
               </w:rPr>
-              <w:instrText xml:space="preserve"> PAGEREF _Toc445109701 \h </w:instrText>
+              <w:instrText xml:space="preserve"> PAGEREF _Toc445301612 \h </w:instrText>
             </w:r>
             <w:r>
               <w:rPr>
@@ -1375,7 +1031,7 @@
                 <w:noProof/>
                 <w:webHidden/>
               </w:rPr>
-              <w:t>11</w:t>
+              <w:t>3</w:t>
             </w:r>
             <w:r>
               <w:rPr>
@@ -1398,7 +1054,7 @@
               <w:szCs w:val="22"/>
             </w:rPr>
           </w:pPr>
-          <w:hyperlink w:anchor="_Toc445109702" w:history="1">
+          <w:hyperlink w:anchor="_Toc445301613" w:history="1">
             <w:r>
               <w:rPr>
                 <w:rStyle w:val="Hyperlink"/>
@@ -1425,7 +1081,7 @@
                 <w:noProof/>
                 <w:webHidden/>
               </w:rPr>
-              <w:instrText xml:space="preserve"> PAGEREF _Toc445109702 \h </w:instrText>
+              <w:instrText xml:space="preserve"> PAGEREF _Toc445301613 \h </w:instrText>
             </w:r>
             <w:r>
               <w:rPr>
@@ -1445,7 +1101,7 @@
                 <w:noProof/>
                 <w:webHidden/>
               </w:rPr>
-              <w:t>11</w:t>
+              <w:t>3</w:t>
             </w:r>
             <w:r>
               <w:rPr>
@@ -1468,7 +1124,7 @@
               <w:szCs w:val="22"/>
             </w:rPr>
           </w:pPr>
-          <w:hyperlink w:anchor="_Toc445109703" w:history="1">
+          <w:hyperlink w:anchor="_Toc445301614" w:history="1">
             <w:r>
               <w:rPr>
                 <w:rStyle w:val="Hyperlink"/>
@@ -1495,7 +1151,7 @@
                 <w:noProof/>
                 <w:webHidden/>
               </w:rPr>
-              <w:instrText xml:space="preserve"> PAGEREF _Toc445109703 \h </w:instrText>
+              <w:instrText xml:space="preserve"> PAGEREF _Toc445301614 \h </w:instrText>
             </w:r>
             <w:r>
               <w:rPr>
@@ -1515,7 +1171,7 @@
                 <w:noProof/>
                 <w:webHidden/>
               </w:rPr>
-              <w:t>11</w:t>
+              <w:t>3</w:t>
             </w:r>
             <w:r>
               <w:rPr>
@@ -1538,7 +1194,7 @@
               <w:szCs w:val="22"/>
             </w:rPr>
           </w:pPr>
-          <w:hyperlink w:anchor="_Toc445109704" w:history="1">
+          <w:hyperlink w:anchor="_Toc445301615" w:history="1">
             <w:r>
               <w:rPr>
                 <w:rStyle w:val="Hyperlink"/>
@@ -1565,7 +1221,7 @@
                 <w:noProof/>
                 <w:webHidden/>
               </w:rPr>
-              <w:instrText xml:space="preserve"> PAGEREF _Toc445109704 \h </w:instrText>
+              <w:instrText xml:space="preserve"> PAGEREF _Toc445301615 \h </w:instrText>
             </w:r>
             <w:r>
               <w:rPr>
@@ -1585,7 +1241,7 @@
                 <w:noProof/>
                 <w:webHidden/>
               </w:rPr>
-              <w:t>11</w:t>
+              <w:t>3</w:t>
             </w:r>
             <w:r>
               <w:rPr>
@@ -1595,6 +1251,8 @@
               <w:fldChar w:fldCharType="end"/>
             </w:r>
           </w:hyperlink>
+          <w:bookmarkStart w:id="1" w:name="_GoBack"/>
+          <w:bookmarkEnd w:id="1"/>
         </w:p>
         <w:p>
           <w:pPr>
@@ -1608,7 +1266,7 @@
               <w:szCs w:val="22"/>
             </w:rPr>
           </w:pPr>
-          <w:hyperlink w:anchor="_Toc445109705" w:history="1">
+          <w:hyperlink w:anchor="_Toc445301616" w:history="1">
             <w:r>
               <w:rPr>
                 <w:rStyle w:val="Hyperlink"/>
@@ -1635,7 +1293,7 @@
                 <w:noProof/>
                 <w:webHidden/>
               </w:rPr>
-              <w:instrText xml:space="preserve"> PAGEREF _Toc445109705 \h </w:instrText>
+              <w:instrText xml:space="preserve"> PAGEREF _Toc445301616 \h </w:instrText>
             </w:r>
             <w:r>
               <w:rPr>
@@ -1655,7 +1313,7 @@
                 <w:noProof/>
                 <w:webHidden/>
               </w:rPr>
-              <w:t>11</w:t>
+              <w:t>3</w:t>
             </w:r>
             <w:r>
               <w:rPr>
@@ -1678,7 +1336,7 @@
               <w:szCs w:val="22"/>
             </w:rPr>
           </w:pPr>
-          <w:hyperlink w:anchor="_Toc445109706" w:history="1">
+          <w:hyperlink w:anchor="_Toc445301617" w:history="1">
             <w:r>
               <w:rPr>
                 <w:rStyle w:val="Hyperlink"/>
@@ -1705,7 +1363,7 @@
                 <w:noProof/>
                 <w:webHidden/>
               </w:rPr>
-              <w:instrText xml:space="preserve"> PAGEREF _Toc445109706 \h </w:instrText>
+              <w:instrText xml:space="preserve"> PAGEREF _Toc445301617 \h </w:instrText>
             </w:r>
             <w:r>
               <w:rPr>
@@ -1725,7 +1383,7 @@
                 <w:noProof/>
                 <w:webHidden/>
               </w:rPr>
-              <w:t>11</w:t>
+              <w:t>3</w:t>
             </w:r>
             <w:r>
               <w:rPr>
@@ -1758,7 +1416,6 @@
           <w:szCs w:val="36"/>
         </w:rPr>
       </w:pPr>
-      <w:bookmarkStart w:id="1" w:name="_Toc445109693"/>
       <w:r>
         <w:br w:type="page"/>
       </w:r>
@@ -1771,6 +1428,7 @@
           <w:numId w:val="32"/>
         </w:numPr>
       </w:pPr>
+      <w:bookmarkStart w:id="2" w:name="_Toc445301608"/>
       <w:r>
         <w:lastRenderedPageBreak/>
         <w:t>I</w:t>
@@ -1779,7 +1437,7 @@
         <w:t>ntroduction</w:t>
       </w:r>
       <w:bookmarkEnd w:id="0"/>
-      <w:bookmarkEnd w:id="1"/>
+      <w:bookmarkEnd w:id="2"/>
     </w:p>
     <w:p/>
     <w:p/>
@@ -1792,11 +1450,11 @@
           <w:numId w:val="32"/>
         </w:numPr>
       </w:pPr>
+      <w:bookmarkStart w:id="3" w:name="_Toc445301609"/>
       <w:r>
         <w:t>Theory of Operation</w:t>
       </w:r>
-      <w:bookmarkStart w:id="2" w:name="_GoBack"/>
-      <w:bookmarkEnd w:id="2"/>
+      <w:bookmarkEnd w:id="3"/>
     </w:p>
     <w:p/>
     <w:p/>
@@ -1810,9 +1468,11 @@
           <w:numId w:val="32"/>
         </w:numPr>
       </w:pPr>
+      <w:bookmarkStart w:id="4" w:name="_Toc445301610"/>
       <w:r>
         <w:t>Operating Procedures</w:t>
       </w:r>
+      <w:bookmarkEnd w:id="4"/>
     </w:p>
     <w:p/>
     <w:p>
@@ -1824,7 +1484,6 @@
           <w:szCs w:val="36"/>
         </w:rPr>
       </w:pPr>
-      <w:bookmarkStart w:id="3" w:name="_Toc445109700"/>
       <w:r>
         <w:br w:type="page"/>
       </w:r>
@@ -1833,155 +1492,30 @@
       <w:pPr>
         <w:pStyle w:val="Heading1"/>
       </w:pPr>
+      <w:bookmarkStart w:id="5" w:name="_Toc445301611"/>
       <w:r>
         <w:lastRenderedPageBreak/>
         <w:t>Appendix A: Mathematical References</w:t>
-      </w:r>
-      <w:bookmarkEnd w:id="3"/>
-    </w:p>
-    <w:p>
-      <w:pPr>
-        <w:pStyle w:val="Heading2"/>
-      </w:pPr>
-      <w:bookmarkStart w:id="4" w:name="_Toc445109701"/>
-      <w:r>
-        <w:t>Statistical Data Pseudo-Code:</w:t>
-      </w:r>
-      <w:bookmarkEnd w:id="4"/>
-    </w:p>
-    <w:p>
-      <w:pPr>
-        <w:pStyle w:val="Heading3"/>
-      </w:pPr>
-      <w:bookmarkStart w:id="5" w:name="_Toc445109702"/>
-      <w:r>
-        <w:t>Mean:</w:t>
       </w:r>
       <w:bookmarkEnd w:id="5"/>
     </w:p>
     <w:p>
       <w:pPr>
-        <w:ind w:left="720"/>
-        <w:rPr>
-          <w:rStyle w:val="Strong"/>
-        </w:rPr>
-      </w:pPr>
-      <w:r>
-        <w:rPr>
-          <w:rStyle w:val="Strong"/>
-        </w:rPr>
-        <w:t>for (i  = 0; i &lt; length of data set; i++)</w:t>
-      </w:r>
-    </w:p>
-    <w:p>
-      <w:pPr>
-        <w:ind w:left="720"/>
-        <w:rPr>
-          <w:rStyle w:val="Strong"/>
-        </w:rPr>
-      </w:pPr>
-      <w:r>
-        <w:rPr>
-          <w:rStyle w:val="Strong"/>
-        </w:rPr>
-        <w:t xml:space="preserve">    sum += data[i]</w:t>
-      </w:r>
-    </w:p>
-    <w:p>
-      <w:pPr>
-        <w:ind w:left="720"/>
-        <w:rPr>
-          <w:rStyle w:val="Strong"/>
-        </w:rPr>
-      </w:pPr>
-      <w:r>
-        <w:rPr>
-          <w:rStyle w:val="Strong"/>
-        </w:rPr>
-        <w:t>MeanValue = sum/length;</w:t>
-      </w:r>
-    </w:p>
-    <w:p>
-      <w:pPr>
-        <w:rPr>
-          <w:rStyle w:val="Strong"/>
-        </w:rPr>
-      </w:pPr>
-    </w:p>
-    <w:p>
-      <w:pPr>
-        <w:pStyle w:val="Heading3"/>
-        <w:rPr>
-          <w:rStyle w:val="Strong"/>
-          <w:b w:val="0"/>
-          <w:bCs w:val="0"/>
-        </w:rPr>
-      </w:pPr>
-      <w:bookmarkStart w:id="6" w:name="_Toc445109703"/>
-      <w:r>
-        <w:rPr>
-          <w:rStyle w:val="Strong"/>
-          <w:b w:val="0"/>
-          <w:bCs w:val="0"/>
-        </w:rPr>
-        <w:t>Max:</w:t>
+        <w:pStyle w:val="Heading2"/>
+      </w:pPr>
+      <w:bookmarkStart w:id="6" w:name="_Toc445301612"/>
+      <w:r>
+        <w:t>Statistical Data Pseudo-Code:</w:t>
       </w:r>
       <w:bookmarkEnd w:id="6"/>
     </w:p>
     <w:p>
       <w:pPr>
-        <w:ind w:left="720"/>
-        <w:rPr>
-          <w:rStyle w:val="Strong"/>
-        </w:rPr>
-      </w:pPr>
-      <w:r>
-        <w:tab/>
-      </w:r>
-      <w:r>
-        <w:rPr>
-          <w:rStyle w:val="Strong"/>
-        </w:rPr>
-        <w:t>for (i  = 0; i &lt; length of data set; i++) {</w:t>
-      </w:r>
-    </w:p>
-    <w:p>
-      <w:pPr>
-        <w:ind w:left="720"/>
-        <w:rPr>
-          <w:rStyle w:val="Strong"/>
-        </w:rPr>
-      </w:pPr>
-      <w:r>
-        <w:rPr>
-          <w:rStyle w:val="Strong"/>
-        </w:rPr>
-        <w:tab/>
-        <w:t xml:space="preserve">    if(data[i] &gt; DataMax) {</w:t>
-      </w:r>
-    </w:p>
-    <w:p>
-      <w:pPr>
-        <w:ind w:left="720"/>
-        <w:rPr>
-          <w:rStyle w:val="Strong"/>
-        </w:rPr>
-      </w:pPr>
-      <w:r>
-        <w:rPr>
-          <w:rStyle w:val="Strong"/>
-        </w:rPr>
-        <w:tab/>
-        <w:t xml:space="preserve">        DataMax = data[i] }}</w:t>
-      </w:r>
-    </w:p>
-    <w:p>
-      <w:pPr>
         <w:pStyle w:val="Heading3"/>
       </w:pPr>
-      <w:bookmarkStart w:id="7" w:name="_Toc445109704"/>
-      <w:r>
-        <w:t>Min:</w:t>
+      <w:bookmarkStart w:id="7" w:name="_Toc445301613"/>
+      <w:r>
+        <w:t>Mean:</w:t>
       </w:r>
       <w:bookmarkEnd w:id="7"/>
     </w:p>
@@ -1992,14 +1526,61 @@
           <w:rStyle w:val="Strong"/>
         </w:rPr>
       </w:pPr>
-      <w:r>
-        <w:tab/>
-      </w:r>
-      <w:r>
-        <w:rPr>
-          <w:rStyle w:val="Strong"/>
-        </w:rPr>
-        <w:t>for (i  = 0; i &lt; length of data set; i++) {</w:t>
+      <w:proofErr w:type="gramStart"/>
+      <w:r>
+        <w:rPr>
+          <w:rStyle w:val="Strong"/>
+        </w:rPr>
+        <w:t>for</w:t>
+      </w:r>
+      <w:proofErr w:type="gramEnd"/>
+      <w:r>
+        <w:rPr>
+          <w:rStyle w:val="Strong"/>
+        </w:rPr>
+        <w:t xml:space="preserve"> (</w:t>
+      </w:r>
+      <w:proofErr w:type="spellStart"/>
+      <w:r>
+        <w:rPr>
+          <w:rStyle w:val="Strong"/>
+        </w:rPr>
+        <w:t>i</w:t>
+      </w:r>
+      <w:proofErr w:type="spellEnd"/>
+      <w:r>
+        <w:rPr>
+          <w:rStyle w:val="Strong"/>
+        </w:rPr>
+        <w:t xml:space="preserve">  = 0; </w:t>
+      </w:r>
+      <w:proofErr w:type="spellStart"/>
+      <w:r>
+        <w:rPr>
+          <w:rStyle w:val="Strong"/>
+        </w:rPr>
+        <w:t>i</w:t>
+      </w:r>
+      <w:proofErr w:type="spellEnd"/>
+      <w:r>
+        <w:rPr>
+          <w:rStyle w:val="Strong"/>
+        </w:rPr>
+        <w:t xml:space="preserve"> &lt; length of data set; </w:t>
+      </w:r>
+      <w:proofErr w:type="spellStart"/>
+      <w:r>
+        <w:rPr>
+          <w:rStyle w:val="Strong"/>
+        </w:rPr>
+        <w:t>i</w:t>
+      </w:r>
+      <w:proofErr w:type="spellEnd"/>
+      <w:r>
+        <w:rPr>
+          <w:rStyle w:val="Strong"/>
+        </w:rPr>
+        <w:t>++)</w:t>
       </w:r>
     </w:p>
     <w:p>
@@ -2013,8 +1594,35 @@
         <w:rPr>
           <w:rStyle w:val="Strong"/>
         </w:rPr>
-        <w:tab/>
-        <w:t xml:space="preserve">    if(data[i] &lt; DataMax) {</w:t>
+        <w:t xml:space="preserve">    </w:t>
+      </w:r>
+      <w:proofErr w:type="gramStart"/>
+      <w:r>
+        <w:rPr>
+          <w:rStyle w:val="Strong"/>
+        </w:rPr>
+        <w:t>sum</w:t>
+      </w:r>
+      <w:proofErr w:type="gramEnd"/>
+      <w:r>
+        <w:rPr>
+          <w:rStyle w:val="Strong"/>
+        </w:rPr>
+        <w:t xml:space="preserve"> += data[</w:t>
+      </w:r>
+      <w:proofErr w:type="spellStart"/>
+      <w:r>
+        <w:rPr>
+          <w:rStyle w:val="Strong"/>
+        </w:rPr>
+        <w:t>i</w:t>
+      </w:r>
+      <w:proofErr w:type="spellEnd"/>
+      <w:r>
+        <w:rPr>
+          <w:rStyle w:val="Strong"/>
+        </w:rPr>
+        <w:t>]</w:t>
       </w:r>
     </w:p>
     <w:p>
@@ -2024,12 +1632,406 @@
           <w:rStyle w:val="Strong"/>
         </w:rPr>
       </w:pPr>
-      <w:r>
-        <w:rPr>
-          <w:rStyle w:val="Strong"/>
-        </w:rPr>
+      <w:proofErr w:type="spellStart"/>
+      <w:r>
+        <w:rPr>
+          <w:rStyle w:val="Strong"/>
+        </w:rPr>
+        <w:t>MeanValue</w:t>
+      </w:r>
+      <w:proofErr w:type="spellEnd"/>
+      <w:r>
+        <w:rPr>
+          <w:rStyle w:val="Strong"/>
+        </w:rPr>
+        <w:t xml:space="preserve"> = sum/length;</w:t>
+      </w:r>
+    </w:p>
+    <w:p>
+      <w:pPr>
+        <w:rPr>
+          <w:rStyle w:val="Strong"/>
+        </w:rPr>
+      </w:pPr>
+    </w:p>
+    <w:p>
+      <w:pPr>
+        <w:pStyle w:val="Heading3"/>
+        <w:rPr>
+          <w:rStyle w:val="Strong"/>
+          <w:b w:val="0"/>
+          <w:bCs w:val="0"/>
+        </w:rPr>
+      </w:pPr>
+      <w:bookmarkStart w:id="8" w:name="_Toc445301614"/>
+      <w:r>
+        <w:rPr>
+          <w:rStyle w:val="Strong"/>
+          <w:b w:val="0"/>
+          <w:bCs w:val="0"/>
+        </w:rPr>
+        <w:t>Max:</w:t>
+      </w:r>
+      <w:bookmarkEnd w:id="8"/>
+    </w:p>
+    <w:p>
+      <w:pPr>
+        <w:ind w:left="720"/>
+        <w:rPr>
+          <w:rStyle w:val="Strong"/>
+        </w:rPr>
+      </w:pPr>
+      <w:r>
         <w:tab/>
-        <w:t xml:space="preserve">        DataMax = data[i] }}</w:t>
+      </w:r>
+      <w:proofErr w:type="gramStart"/>
+      <w:r>
+        <w:rPr>
+          <w:rStyle w:val="Strong"/>
+        </w:rPr>
+        <w:t>for</w:t>
+      </w:r>
+      <w:proofErr w:type="gramEnd"/>
+      <w:r>
+        <w:rPr>
+          <w:rStyle w:val="Strong"/>
+        </w:rPr>
+        <w:t xml:space="preserve"> (</w:t>
+      </w:r>
+      <w:proofErr w:type="spellStart"/>
+      <w:r>
+        <w:rPr>
+          <w:rStyle w:val="Strong"/>
+        </w:rPr>
+        <w:t>i</w:t>
+      </w:r>
+      <w:proofErr w:type="spellEnd"/>
+      <w:r>
+        <w:rPr>
+          <w:rStyle w:val="Strong"/>
+        </w:rPr>
+        <w:t xml:space="preserve">  = 0; </w:t>
+      </w:r>
+      <w:proofErr w:type="spellStart"/>
+      <w:r>
+        <w:rPr>
+          <w:rStyle w:val="Strong"/>
+        </w:rPr>
+        <w:t>i</w:t>
+      </w:r>
+      <w:proofErr w:type="spellEnd"/>
+      <w:r>
+        <w:rPr>
+          <w:rStyle w:val="Strong"/>
+        </w:rPr>
+        <w:t xml:space="preserve"> &lt; length of data set; </w:t>
+      </w:r>
+      <w:proofErr w:type="spellStart"/>
+      <w:r>
+        <w:rPr>
+          <w:rStyle w:val="Strong"/>
+        </w:rPr>
+        <w:t>i</w:t>
+      </w:r>
+      <w:proofErr w:type="spellEnd"/>
+      <w:r>
+        <w:rPr>
+          <w:rStyle w:val="Strong"/>
+        </w:rPr>
+        <w:t>++) {</w:t>
+      </w:r>
+    </w:p>
+    <w:p>
+      <w:pPr>
+        <w:ind w:left="720"/>
+        <w:rPr>
+          <w:rStyle w:val="Strong"/>
+        </w:rPr>
+      </w:pPr>
+      <w:r>
+        <w:rPr>
+          <w:rStyle w:val="Strong"/>
+        </w:rPr>
+        <w:tab/>
+        <w:t xml:space="preserve">    </w:t>
+      </w:r>
+      <w:proofErr w:type="gramStart"/>
+      <w:r>
+        <w:rPr>
+          <w:rStyle w:val="Strong"/>
+        </w:rPr>
+        <w:t>if(</w:t>
+      </w:r>
+      <w:proofErr w:type="gramEnd"/>
+      <w:r>
+        <w:rPr>
+          <w:rStyle w:val="Strong"/>
+        </w:rPr>
+        <w:t>data[</w:t>
+      </w:r>
+      <w:proofErr w:type="spellStart"/>
+      <w:r>
+        <w:rPr>
+          <w:rStyle w:val="Strong"/>
+        </w:rPr>
+        <w:t>i</w:t>
+      </w:r>
+      <w:proofErr w:type="spellEnd"/>
+      <w:r>
+        <w:rPr>
+          <w:rStyle w:val="Strong"/>
+        </w:rPr>
+        <w:t xml:space="preserve">] &gt; </w:t>
+      </w:r>
+      <w:proofErr w:type="spellStart"/>
+      <w:r>
+        <w:rPr>
+          <w:rStyle w:val="Strong"/>
+        </w:rPr>
+        <w:t>DataMax</w:t>
+      </w:r>
+      <w:proofErr w:type="spellEnd"/>
+      <w:r>
+        <w:rPr>
+          <w:rStyle w:val="Strong"/>
+        </w:rPr>
+        <w:t>) {</w:t>
+      </w:r>
+    </w:p>
+    <w:p>
+      <w:pPr>
+        <w:ind w:left="720"/>
+        <w:rPr>
+          <w:rStyle w:val="Strong"/>
+        </w:rPr>
+      </w:pPr>
+      <w:r>
+        <w:rPr>
+          <w:rStyle w:val="Strong"/>
+        </w:rPr>
+        <w:tab/>
+        <w:t xml:space="preserve">        </w:t>
+      </w:r>
+      <w:proofErr w:type="spellStart"/>
+      <w:r>
+        <w:rPr>
+          <w:rStyle w:val="Strong"/>
+        </w:rPr>
+        <w:t>DataMax</w:t>
+      </w:r>
+      <w:proofErr w:type="spellEnd"/>
+      <w:r>
+        <w:rPr>
+          <w:rStyle w:val="Strong"/>
+        </w:rPr>
+        <w:t xml:space="preserve"> = data[</w:t>
+      </w:r>
+      <w:proofErr w:type="spellStart"/>
+      <w:r>
+        <w:rPr>
+          <w:rStyle w:val="Strong"/>
+        </w:rPr>
+        <w:t>i</w:t>
+      </w:r>
+      <w:proofErr w:type="spellEnd"/>
+      <w:proofErr w:type="gramStart"/>
+      <w:r>
+        <w:rPr>
+          <w:rStyle w:val="Strong"/>
+        </w:rPr>
+        <w:t>] }</w:t>
+      </w:r>
+      <w:proofErr w:type="gramEnd"/>
+      <w:r>
+        <w:rPr>
+          <w:rStyle w:val="Strong"/>
+        </w:rPr>
+        <w:t>}</w:t>
+      </w:r>
+    </w:p>
+    <w:p>
+      <w:pPr>
+        <w:pStyle w:val="Heading3"/>
+      </w:pPr>
+      <w:bookmarkStart w:id="9" w:name="_Toc445301615"/>
+      <w:r>
+        <w:t>Min:</w:t>
+      </w:r>
+      <w:bookmarkEnd w:id="9"/>
+    </w:p>
+    <w:p>
+      <w:pPr>
+        <w:ind w:left="720"/>
+        <w:rPr>
+          <w:rStyle w:val="Strong"/>
+        </w:rPr>
+      </w:pPr>
+      <w:r>
+        <w:tab/>
+      </w:r>
+      <w:proofErr w:type="gramStart"/>
+      <w:r>
+        <w:rPr>
+          <w:rStyle w:val="Strong"/>
+        </w:rPr>
+        <w:t>for</w:t>
+      </w:r>
+      <w:proofErr w:type="gramEnd"/>
+      <w:r>
+        <w:rPr>
+          <w:rStyle w:val="Strong"/>
+        </w:rPr>
+        <w:t xml:space="preserve"> (</w:t>
+      </w:r>
+      <w:proofErr w:type="spellStart"/>
+      <w:r>
+        <w:rPr>
+          <w:rStyle w:val="Strong"/>
+        </w:rPr>
+        <w:t>i</w:t>
+      </w:r>
+      <w:proofErr w:type="spellEnd"/>
+      <w:r>
+        <w:rPr>
+          <w:rStyle w:val="Strong"/>
+        </w:rPr>
+        <w:t xml:space="preserve">  = 0; </w:t>
+      </w:r>
+      <w:proofErr w:type="spellStart"/>
+      <w:r>
+        <w:rPr>
+          <w:rStyle w:val="Strong"/>
+        </w:rPr>
+        <w:t>i</w:t>
+      </w:r>
+      <w:proofErr w:type="spellEnd"/>
+      <w:r>
+        <w:rPr>
+          <w:rStyle w:val="Strong"/>
+        </w:rPr>
+        <w:t xml:space="preserve"> &lt; length of data set; </w:t>
+      </w:r>
+      <w:proofErr w:type="spellStart"/>
+      <w:r>
+        <w:rPr>
+          <w:rStyle w:val="Strong"/>
+        </w:rPr>
+        <w:t>i</w:t>
+      </w:r>
+      <w:proofErr w:type="spellEnd"/>
+      <w:r>
+        <w:rPr>
+          <w:rStyle w:val="Strong"/>
+        </w:rPr>
+        <w:t>++) {</w:t>
+      </w:r>
+    </w:p>
+    <w:p>
+      <w:pPr>
+        <w:ind w:left="720"/>
+        <w:rPr>
+          <w:rStyle w:val="Strong"/>
+        </w:rPr>
+      </w:pPr>
+      <w:r>
+        <w:rPr>
+          <w:rStyle w:val="Strong"/>
+        </w:rPr>
+        <w:tab/>
+        <w:t xml:space="preserve">    </w:t>
+      </w:r>
+      <w:proofErr w:type="gramStart"/>
+      <w:r>
+        <w:rPr>
+          <w:rStyle w:val="Strong"/>
+        </w:rPr>
+        <w:t>if(</w:t>
+      </w:r>
+      <w:proofErr w:type="gramEnd"/>
+      <w:r>
+        <w:rPr>
+          <w:rStyle w:val="Strong"/>
+        </w:rPr>
+        <w:t>data[</w:t>
+      </w:r>
+      <w:proofErr w:type="spellStart"/>
+      <w:r>
+        <w:rPr>
+          <w:rStyle w:val="Strong"/>
+        </w:rPr>
+        <w:t>i</w:t>
+      </w:r>
+      <w:proofErr w:type="spellEnd"/>
+      <w:r>
+        <w:rPr>
+          <w:rStyle w:val="Strong"/>
+        </w:rPr>
+        <w:t xml:space="preserve">] &lt; </w:t>
+      </w:r>
+      <w:proofErr w:type="spellStart"/>
+      <w:r>
+        <w:rPr>
+          <w:rStyle w:val="Strong"/>
+        </w:rPr>
+        <w:t>DataMax</w:t>
+      </w:r>
+      <w:proofErr w:type="spellEnd"/>
+      <w:r>
+        <w:rPr>
+          <w:rStyle w:val="Strong"/>
+        </w:rPr>
+        <w:t>) {</w:t>
+      </w:r>
+    </w:p>
+    <w:p>
+      <w:pPr>
+        <w:ind w:left="720"/>
+        <w:rPr>
+          <w:rStyle w:val="Strong"/>
+        </w:rPr>
+      </w:pPr>
+      <w:r>
+        <w:rPr>
+          <w:rStyle w:val="Strong"/>
+        </w:rPr>
+        <w:tab/>
+        <w:t xml:space="preserve">        </w:t>
+      </w:r>
+      <w:proofErr w:type="spellStart"/>
+      <w:r>
+        <w:rPr>
+          <w:rStyle w:val="Strong"/>
+        </w:rPr>
+        <w:t>DataMax</w:t>
+      </w:r>
+      <w:proofErr w:type="spellEnd"/>
+      <w:r>
+        <w:rPr>
+          <w:rStyle w:val="Strong"/>
+        </w:rPr>
+        <w:t xml:space="preserve"> = data[</w:t>
+      </w:r>
+      <w:proofErr w:type="spellStart"/>
+      <w:r>
+        <w:rPr>
+          <w:rStyle w:val="Strong"/>
+        </w:rPr>
+        <w:t>i</w:t>
+      </w:r>
+      <w:proofErr w:type="spellEnd"/>
+      <w:proofErr w:type="gramStart"/>
+      <w:r>
+        <w:rPr>
+          <w:rStyle w:val="Strong"/>
+        </w:rPr>
+        <w:t>] }</w:t>
+      </w:r>
+      <w:proofErr w:type="gramEnd"/>
+      <w:r>
+        <w:rPr>
+          <w:rStyle w:val="Strong"/>
+        </w:rPr>
+        <w:t>}</w:t>
       </w:r>
     </w:p>
     <w:p/>
@@ -2037,11 +2039,11 @@
       <w:pPr>
         <w:pStyle w:val="Heading3"/>
       </w:pPr>
-      <w:bookmarkStart w:id="8" w:name="_Toc445109705"/>
+      <w:bookmarkStart w:id="10" w:name="_Toc445301616"/>
       <w:r>
         <w:t>STD:</w:t>
       </w:r>
-      <w:bookmarkEnd w:id="8"/>
+      <w:bookmarkEnd w:id="10"/>
     </w:p>
     <w:p>
       <w:pPr>
@@ -2053,11 +2055,61 @@
       <w:r>
         <w:tab/>
       </w:r>
-      <w:r>
-        <w:rPr>
-          <w:rStyle w:val="Strong"/>
-        </w:rPr>
-        <w:t>for (i  = 0; i &lt; length of data set; i++) {</w:t>
+      <w:proofErr w:type="gramStart"/>
+      <w:r>
+        <w:rPr>
+          <w:rStyle w:val="Strong"/>
+        </w:rPr>
+        <w:t>for</w:t>
+      </w:r>
+      <w:proofErr w:type="gramEnd"/>
+      <w:r>
+        <w:rPr>
+          <w:rStyle w:val="Strong"/>
+        </w:rPr>
+        <w:t xml:space="preserve"> (</w:t>
+      </w:r>
+      <w:proofErr w:type="spellStart"/>
+      <w:r>
+        <w:rPr>
+          <w:rStyle w:val="Strong"/>
+        </w:rPr>
+        <w:t>i</w:t>
+      </w:r>
+      <w:proofErr w:type="spellEnd"/>
+      <w:r>
+        <w:rPr>
+          <w:rStyle w:val="Strong"/>
+        </w:rPr>
+        <w:t xml:space="preserve">  = 0; </w:t>
+      </w:r>
+      <w:proofErr w:type="spellStart"/>
+      <w:r>
+        <w:rPr>
+          <w:rStyle w:val="Strong"/>
+        </w:rPr>
+        <w:t>i</w:t>
+      </w:r>
+      <w:proofErr w:type="spellEnd"/>
+      <w:r>
+        <w:rPr>
+          <w:rStyle w:val="Strong"/>
+        </w:rPr>
+        <w:t xml:space="preserve"> &lt; length of data set; </w:t>
+      </w:r>
+      <w:proofErr w:type="spellStart"/>
+      <w:r>
+        <w:rPr>
+          <w:rStyle w:val="Strong"/>
+        </w:rPr>
+        <w:t>i</w:t>
+      </w:r>
+      <w:proofErr w:type="spellEnd"/>
+      <w:r>
+        <w:rPr>
+          <w:rStyle w:val="Strong"/>
+        </w:rPr>
+        <w:t>++) {</w:t>
       </w:r>
     </w:p>
     <w:p>
@@ -2072,8 +2124,30 @@
           <w:rStyle w:val="Strong"/>
         </w:rPr>
         <w:tab/>
-        <w:t xml:space="preserve">    Diff = data[i] – MeanValue</w:t>
-      </w:r>
+        <w:t xml:space="preserve">    Diff = data[</w:t>
+      </w:r>
+      <w:proofErr w:type="spellStart"/>
+      <w:r>
+        <w:rPr>
+          <w:rStyle w:val="Strong"/>
+        </w:rPr>
+        <w:t>i</w:t>
+      </w:r>
+      <w:proofErr w:type="spellEnd"/>
+      <w:r>
+        <w:rPr>
+          <w:rStyle w:val="Strong"/>
+        </w:rPr>
+        <w:t xml:space="preserve">] – </w:t>
+      </w:r>
+      <w:proofErr w:type="spellStart"/>
+      <w:r>
+        <w:rPr>
+          <w:rStyle w:val="Strong"/>
+        </w:rPr>
+        <w:t>MeanValue</w:t>
+      </w:r>
+      <w:proofErr w:type="spellEnd"/>
       <w:r>
         <w:rPr>
           <w:rStyle w:val="Strong"/>
@@ -2098,8 +2172,16 @@
           <w:rStyle w:val="Strong"/>
         </w:rPr>
         <w:tab/>
-        <w:t xml:space="preserve">    Variance += Diff }</w:t>
-      </w:r>
+        <w:t xml:space="preserve">    Variance += </w:t>
+      </w:r>
+      <w:proofErr w:type="gramStart"/>
+      <w:r>
+        <w:rPr>
+          <w:rStyle w:val="Strong"/>
+        </w:rPr>
+        <w:t>Diff }</w:t>
+      </w:r>
+      <w:proofErr w:type="gramEnd"/>
     </w:p>
     <w:p>
       <w:pPr>
@@ -2139,7 +2221,29 @@
         <w:rPr>
           <w:rStyle w:val="Strong"/>
         </w:rPr>
-        <w:t>STD = sqrt(Variance)</w:t>
+        <w:t xml:space="preserve">STD = </w:t>
+      </w:r>
+      <w:proofErr w:type="spellStart"/>
+      <w:proofErr w:type="gramStart"/>
+      <w:r>
+        <w:rPr>
+          <w:rStyle w:val="Strong"/>
+        </w:rPr>
+        <w:t>sqrt</w:t>
+      </w:r>
+      <w:proofErr w:type="spellEnd"/>
+      <w:r>
+        <w:rPr>
+          <w:rStyle w:val="Strong"/>
+        </w:rPr>
+        <w:t>(</w:t>
+      </w:r>
+      <w:proofErr w:type="gramEnd"/>
+      <w:r>
+        <w:rPr>
+          <w:rStyle w:val="Strong"/>
+        </w:rPr>
+        <w:t>Variance)</w:t>
       </w:r>
     </w:p>
     <w:p/>
@@ -2147,7 +2251,7 @@
       <w:pPr>
         <w:pStyle w:val="Heading2"/>
       </w:pPr>
-      <w:bookmarkStart w:id="9" w:name="_Toc445109706"/>
+      <w:bookmarkStart w:id="11" w:name="_Toc445301617"/>
       <w:r>
         <w:t>Slope &amp; Intercept Calculations</w:t>
       </w:r>
@@ -2157,7 +2261,7 @@
       <w:r>
         <w:t>:</w:t>
       </w:r>
-      <w:bookmarkEnd w:id="9"/>
+      <w:bookmarkEnd w:id="11"/>
     </w:p>
     <w:p>
       <w:r>
@@ -2182,7 +2286,21 @@
           <w:rStyle w:val="Strong"/>
         </w:rPr>
         <w:tab/>
-        <w:t>// Calculate the averages of load and pressure</w:t>
+        <w:t xml:space="preserve">// </w:t>
+      </w:r>
+      <w:proofErr w:type="gramStart"/>
+      <w:r>
+        <w:rPr>
+          <w:rStyle w:val="Strong"/>
+        </w:rPr>
+        <w:t>Calculate</w:t>
+      </w:r>
+      <w:proofErr w:type="gramEnd"/>
+      <w:r>
+        <w:rPr>
+          <w:rStyle w:val="Strong"/>
+        </w:rPr>
+        <w:t xml:space="preserve"> the averages of load and pressure</w:t>
       </w:r>
     </w:p>
     <w:p>
@@ -2192,11 +2310,61 @@
           <w:rStyle w:val="Strong"/>
         </w:rPr>
       </w:pPr>
-      <w:r>
-        <w:rPr>
-          <w:rStyle w:val="Strong"/>
-        </w:rPr>
-        <w:t>for (i  = 0; i &lt; length of data set; i++) {</w:t>
+      <w:proofErr w:type="gramStart"/>
+      <w:r>
+        <w:rPr>
+          <w:rStyle w:val="Strong"/>
+        </w:rPr>
+        <w:t>for</w:t>
+      </w:r>
+      <w:proofErr w:type="gramEnd"/>
+      <w:r>
+        <w:rPr>
+          <w:rStyle w:val="Strong"/>
+        </w:rPr>
+        <w:t xml:space="preserve"> (</w:t>
+      </w:r>
+      <w:proofErr w:type="spellStart"/>
+      <w:r>
+        <w:rPr>
+          <w:rStyle w:val="Strong"/>
+        </w:rPr>
+        <w:t>i</w:t>
+      </w:r>
+      <w:proofErr w:type="spellEnd"/>
+      <w:r>
+        <w:rPr>
+          <w:rStyle w:val="Strong"/>
+        </w:rPr>
+        <w:t xml:space="preserve">  = 0; </w:t>
+      </w:r>
+      <w:proofErr w:type="spellStart"/>
+      <w:r>
+        <w:rPr>
+          <w:rStyle w:val="Strong"/>
+        </w:rPr>
+        <w:t>i</w:t>
+      </w:r>
+      <w:proofErr w:type="spellEnd"/>
+      <w:r>
+        <w:rPr>
+          <w:rStyle w:val="Strong"/>
+        </w:rPr>
+        <w:t xml:space="preserve"> &lt; length of data set; </w:t>
+      </w:r>
+      <w:proofErr w:type="spellStart"/>
+      <w:r>
+        <w:rPr>
+          <w:rStyle w:val="Strong"/>
+        </w:rPr>
+        <w:t>i</w:t>
+      </w:r>
+      <w:proofErr w:type="spellEnd"/>
+      <w:r>
+        <w:rPr>
+          <w:rStyle w:val="Strong"/>
+        </w:rPr>
+        <w:t>++) {</w:t>
       </w:r>
     </w:p>
     <w:p>
@@ -2210,7 +2378,35 @@
         <w:rPr>
           <w:rStyle w:val="Strong"/>
         </w:rPr>
-        <w:t xml:space="preserve">    MeanLoad += load[i]</w:t>
+        <w:t xml:space="preserve">    </w:t>
+      </w:r>
+      <w:proofErr w:type="spellStart"/>
+      <w:r>
+        <w:rPr>
+          <w:rStyle w:val="Strong"/>
+        </w:rPr>
+        <w:t>MeanLoad</w:t>
+      </w:r>
+      <w:proofErr w:type="spellEnd"/>
+      <w:r>
+        <w:rPr>
+          <w:rStyle w:val="Strong"/>
+        </w:rPr>
+        <w:t xml:space="preserve"> += load[</w:t>
+      </w:r>
+      <w:proofErr w:type="spellStart"/>
+      <w:r>
+        <w:rPr>
+          <w:rStyle w:val="Strong"/>
+        </w:rPr>
+        <w:t>i</w:t>
+      </w:r>
+      <w:proofErr w:type="spellEnd"/>
+      <w:r>
+        <w:rPr>
+          <w:rStyle w:val="Strong"/>
+        </w:rPr>
+        <w:t>]</w:t>
       </w:r>
       <w:r>
         <w:rPr>
@@ -2223,7 +2419,35 @@
           <w:rStyle w:val="Strong"/>
         </w:rPr>
         <w:tab/>
-        <w:t xml:space="preserve">    MeanPressure += pressure[i]</w:t>
+        <w:t xml:space="preserve">    </w:t>
+      </w:r>
+      <w:proofErr w:type="spellStart"/>
+      <w:r>
+        <w:rPr>
+          <w:rStyle w:val="Strong"/>
+        </w:rPr>
+        <w:t>MeanPressure</w:t>
+      </w:r>
+      <w:proofErr w:type="spellEnd"/>
+      <w:r>
+        <w:rPr>
+          <w:rStyle w:val="Strong"/>
+        </w:rPr>
+        <w:t xml:space="preserve"> += pressure[</w:t>
+      </w:r>
+      <w:proofErr w:type="spellStart"/>
+      <w:r>
+        <w:rPr>
+          <w:rStyle w:val="Strong"/>
+        </w:rPr>
+        <w:t>i</w:t>
+      </w:r>
+      <w:proofErr w:type="spellEnd"/>
+      <w:r>
+        <w:rPr>
+          <w:rStyle w:val="Strong"/>
+        </w:rPr>
+        <w:t>]</w:t>
       </w:r>
     </w:p>
     <w:p>
@@ -2234,23 +2458,33 @@
           <w:bCs/>
         </w:rPr>
       </w:pPr>
+      <w:proofErr w:type="gramStart"/>
       <w:r>
         <w:rPr>
           <w:rStyle w:val="Strong"/>
         </w:rPr>
         <w:t>}</w:t>
       </w:r>
+      <w:proofErr w:type="gramEnd"/>
       <w:r>
         <w:rPr>
           <w:rStyle w:val="Strong"/>
         </w:rPr>
         <w:br/>
       </w:r>
-      <w:r>
-        <w:rPr>
-          <w:rStyle w:val="Strong"/>
-        </w:rPr>
-        <w:t>MeanLoad /= length</w:t>
+      <w:proofErr w:type="spellStart"/>
+      <w:r>
+        <w:rPr>
+          <w:rStyle w:val="Strong"/>
+        </w:rPr>
+        <w:t>MeanLoad</w:t>
+      </w:r>
+      <w:proofErr w:type="spellEnd"/>
+      <w:r>
+        <w:rPr>
+          <w:rStyle w:val="Strong"/>
+        </w:rPr>
+        <w:t xml:space="preserve"> /= length</w:t>
       </w:r>
       <w:r>
         <w:rPr>
@@ -2258,11 +2492,19 @@
         </w:rPr>
         <w:br/>
       </w:r>
-      <w:r>
-        <w:rPr>
-          <w:rStyle w:val="Strong"/>
-        </w:rPr>
-        <w:t>MeanPressure /= length</w:t>
+      <w:proofErr w:type="spellStart"/>
+      <w:r>
+        <w:rPr>
+          <w:rStyle w:val="Strong"/>
+        </w:rPr>
+        <w:t>MeanPressure</w:t>
+      </w:r>
+      <w:proofErr w:type="spellEnd"/>
+      <w:r>
+        <w:rPr>
+          <w:rStyle w:val="Strong"/>
+        </w:rPr>
+        <w:t xml:space="preserve"> /= length</w:t>
       </w:r>
       <w:r>
         <w:rPr>
@@ -2288,35 +2530,191 @@
           <w:rStyle w:val="Strong"/>
         </w:rPr>
         <w:br/>
-        <w:t>for (i  = 0; i &lt; length of data set; i++) {</w:t>
+        <w:t>for (</w:t>
+      </w:r>
+      <w:proofErr w:type="spellStart"/>
+      <w:r>
+        <w:rPr>
+          <w:rStyle w:val="Strong"/>
+        </w:rPr>
+        <w:t>i</w:t>
+      </w:r>
+      <w:proofErr w:type="spellEnd"/>
+      <w:r>
+        <w:rPr>
+          <w:rStyle w:val="Strong"/>
+        </w:rPr>
+        <w:t xml:space="preserve">  = 0; </w:t>
+      </w:r>
+      <w:proofErr w:type="spellStart"/>
+      <w:r>
+        <w:rPr>
+          <w:rStyle w:val="Strong"/>
+        </w:rPr>
+        <w:t>i</w:t>
+      </w:r>
+      <w:proofErr w:type="spellEnd"/>
+      <w:r>
+        <w:rPr>
+          <w:rStyle w:val="Strong"/>
+        </w:rPr>
+        <w:t xml:space="preserve"> &lt; length of data set; </w:t>
+      </w:r>
+      <w:proofErr w:type="spellStart"/>
+      <w:r>
+        <w:rPr>
+          <w:rStyle w:val="Strong"/>
+        </w:rPr>
+        <w:t>i</w:t>
+      </w:r>
+      <w:proofErr w:type="spellEnd"/>
+      <w:r>
+        <w:rPr>
+          <w:rStyle w:val="Strong"/>
+        </w:rPr>
+        <w:t>++) {</w:t>
       </w:r>
       <w:r>
         <w:rPr>
           <w:rStyle w:val="Strong"/>
         </w:rPr>
         <w:br/>
-        <w:t xml:space="preserve">    tempLoad = load[i] – MeanLoad</w:t>
-      </w:r>
+        <w:t xml:space="preserve">    </w:t>
+      </w:r>
+      <w:proofErr w:type="spellStart"/>
+      <w:r>
+        <w:rPr>
+          <w:rStyle w:val="Strong"/>
+        </w:rPr>
+        <w:t>tempLoad</w:t>
+      </w:r>
+      <w:proofErr w:type="spellEnd"/>
+      <w:r>
+        <w:rPr>
+          <w:rStyle w:val="Strong"/>
+        </w:rPr>
+        <w:t xml:space="preserve"> = load[</w:t>
+      </w:r>
+      <w:proofErr w:type="spellStart"/>
+      <w:r>
+        <w:rPr>
+          <w:rStyle w:val="Strong"/>
+        </w:rPr>
+        <w:t>i</w:t>
+      </w:r>
+      <w:proofErr w:type="spellEnd"/>
+      <w:r>
+        <w:rPr>
+          <w:rStyle w:val="Strong"/>
+        </w:rPr>
+        <w:t xml:space="preserve">] – </w:t>
+      </w:r>
+      <w:proofErr w:type="spellStart"/>
+      <w:r>
+        <w:rPr>
+          <w:rStyle w:val="Strong"/>
+        </w:rPr>
+        <w:t>MeanLoad</w:t>
+      </w:r>
+      <w:proofErr w:type="spellEnd"/>
       <w:r>
         <w:rPr>
           <w:rStyle w:val="Strong"/>
         </w:rPr>
         <w:br/>
-        <w:t xml:space="preserve">    tempPressure = load[i] – MeanPressure</w:t>
-      </w:r>
+        <w:t xml:space="preserve">    </w:t>
+      </w:r>
+      <w:proofErr w:type="spellStart"/>
+      <w:r>
+        <w:rPr>
+          <w:rStyle w:val="Strong"/>
+        </w:rPr>
+        <w:t>tempPressure</w:t>
+      </w:r>
+      <w:proofErr w:type="spellEnd"/>
+      <w:r>
+        <w:rPr>
+          <w:rStyle w:val="Strong"/>
+        </w:rPr>
+        <w:t xml:space="preserve"> = load[</w:t>
+      </w:r>
+      <w:proofErr w:type="spellStart"/>
+      <w:r>
+        <w:rPr>
+          <w:rStyle w:val="Strong"/>
+        </w:rPr>
+        <w:t>i</w:t>
+      </w:r>
+      <w:proofErr w:type="spellEnd"/>
+      <w:r>
+        <w:rPr>
+          <w:rStyle w:val="Strong"/>
+        </w:rPr>
+        <w:t xml:space="preserve">] – </w:t>
+      </w:r>
+      <w:proofErr w:type="spellStart"/>
+      <w:r>
+        <w:rPr>
+          <w:rStyle w:val="Strong"/>
+        </w:rPr>
+        <w:t>MeanPressure</w:t>
+      </w:r>
+      <w:proofErr w:type="spellEnd"/>
       <w:r>
         <w:rPr>
           <w:rStyle w:val="Strong"/>
         </w:rPr>
         <w:br/>
-        <w:t xml:space="preserve">    numerator  += (tempLoad * tempPressure)</w:t>
+        <w:t xml:space="preserve">    numerator  += (</w:t>
+      </w:r>
+      <w:proofErr w:type="spellStart"/>
+      <w:r>
+        <w:rPr>
+          <w:rStyle w:val="Strong"/>
+        </w:rPr>
+        <w:t>tempLoad</w:t>
+      </w:r>
+      <w:proofErr w:type="spellEnd"/>
+      <w:r>
+        <w:rPr>
+          <w:rStyle w:val="Strong"/>
+        </w:rPr>
+        <w:t xml:space="preserve"> * </w:t>
+      </w:r>
+      <w:proofErr w:type="spellStart"/>
+      <w:r>
+        <w:rPr>
+          <w:rStyle w:val="Strong"/>
+        </w:rPr>
+        <w:t>tempPressure</w:t>
+      </w:r>
+      <w:proofErr w:type="spellEnd"/>
+      <w:r>
+        <w:rPr>
+          <w:rStyle w:val="Strong"/>
+        </w:rPr>
+        <w:t>)</w:t>
       </w:r>
       <w:r>
         <w:rPr>
           <w:rStyle w:val="Strong"/>
         </w:rPr>
         <w:br/>
-        <w:t xml:space="preserve">    denominator += (tempPressure ^2)</w:t>
+        <w:t xml:space="preserve">    denominator += (</w:t>
+      </w:r>
+      <w:proofErr w:type="spellStart"/>
+      <w:r>
+        <w:rPr>
+          <w:rStyle w:val="Strong"/>
+        </w:rPr>
+        <w:t>tempPressure</w:t>
+      </w:r>
+      <w:proofErr w:type="spellEnd"/>
+      <w:r>
+        <w:rPr>
+          <w:rStyle w:val="Strong"/>
+        </w:rPr>
+        <w:t xml:space="preserve"> ^2)</w:t>
       </w:r>
       <w:r>
         <w:rPr>
@@ -2350,7 +2748,35 @@
           <w:rStyle w:val="Strong"/>
         </w:rPr>
         <w:br/>
-        <w:t>Intercept = MeanLoad – (slope * MeanPressure)</w:t>
+        <w:t xml:space="preserve">Intercept = </w:t>
+      </w:r>
+      <w:proofErr w:type="spellStart"/>
+      <w:r>
+        <w:rPr>
+          <w:rStyle w:val="Strong"/>
+        </w:rPr>
+        <w:t>MeanLoad</w:t>
+      </w:r>
+      <w:proofErr w:type="spellEnd"/>
+      <w:r>
+        <w:rPr>
+          <w:rStyle w:val="Strong"/>
+        </w:rPr>
+        <w:t xml:space="preserve"> – (slope * </w:t>
+      </w:r>
+      <w:proofErr w:type="spellStart"/>
+      <w:r>
+        <w:rPr>
+          <w:rStyle w:val="Strong"/>
+        </w:rPr>
+        <w:t>MeanPressure</w:t>
+      </w:r>
+      <w:proofErr w:type="spellEnd"/>
+      <w:r>
+        <w:rPr>
+          <w:rStyle w:val="Strong"/>
+        </w:rPr>
+        <w:t>)</w:t>
       </w:r>
     </w:p>
     <w:sectPr>
@@ -7984,7 +8410,7 @@
 </file>
 
 <file path=customXml/itemProps2.xml><?xml version="1.0" encoding="utf-8"?>
-<ds:datastoreItem xmlns:ds="http://schemas.openxmlformats.org/officeDocument/2006/customXml" ds:itemID="{3E91EBE0-DA3D-4EEC-B8BE-DC388F516DCF}">
+<ds:datastoreItem xmlns:ds="http://schemas.openxmlformats.org/officeDocument/2006/customXml" ds:itemID="{9B256138-B12B-4FE0-874C-1A2FEB106A59}">
   <ds:schemaRefs>
     <ds:schemaRef ds:uri="http://schemas.openxmlformats.org/officeDocument/2006/bibliography"/>
   </ds:schemaRefs>

</xml_diff>